<commit_message>
i'm not sure about correct algorithm of unique percents
</commit_message>
<xml_diff>
--- a/English/HW12/(Lesson #2) The Lord of the Rings.docx
+++ b/English/HW12/(Lesson #2) The Lord of the Rings.docx
@@ -115,29 +115,18 @@
           <w:rFonts w:ascii="Times New Roman" w:eastAsia="Times New Roman" w:hAnsi="Times New Roman" w:cs="Times New Roman"/>
           <w:sz w:val="24"/>
           <w:szCs w:val="24"/>
-        </w:rPr>
-      </w:pPr>
-      <w:proofErr w:type="gramStart"/>
-      <w:r>
-        <w:rPr>
-          <w:rFonts w:ascii="Arial" w:eastAsia="Times New Roman" w:hAnsi="Arial" w:cs="Arial"/>
-          <w:color w:val="000000"/>
-          <w:sz w:val="24"/>
-          <w:szCs w:val="24"/>
-          <w:lang w:val="en-US"/>
-        </w:rPr>
-        <w:t>forging</w:t>
-      </w:r>
-      <w:proofErr w:type="gramEnd"/>
-      <w:r>
-        <w:rPr>
-          <w:rFonts w:ascii="Arial" w:eastAsia="Times New Roman" w:hAnsi="Arial" w:cs="Arial"/>
-          <w:color w:val="000000"/>
-          <w:sz w:val="24"/>
-          <w:szCs w:val="24"/>
-          <w:lang w:val="en-US"/>
-        </w:rPr>
-        <w:t xml:space="preserve"> - </w:t>
+          <w:lang w:val="en-US"/>
+        </w:rPr>
+      </w:pPr>
+      <w:r>
+        <w:rPr>
+          <w:rFonts w:ascii="Arial" w:eastAsia="Times New Roman" w:hAnsi="Arial" w:cs="Arial"/>
+          <w:color w:val="000000"/>
+          <w:sz w:val="24"/>
+          <w:szCs w:val="24"/>
+          <w:lang w:val="en-US"/>
+        </w:rPr>
+        <w:t>forging - </w:t>
       </w:r>
       <w:r>
         <w:rPr>
@@ -159,27 +148,15 @@
           <w:lang w:val="en-US"/>
         </w:rPr>
       </w:pPr>
-      <w:proofErr w:type="gramStart"/>
-      <w:r>
-        <w:rPr>
-          <w:rFonts w:ascii="Arial" w:eastAsia="Times New Roman" w:hAnsi="Arial" w:cs="Arial"/>
-          <w:color w:val="000000"/>
-          <w:sz w:val="24"/>
-          <w:szCs w:val="24"/>
-          <w:lang w:val="en-US"/>
-        </w:rPr>
-        <w:t>elves</w:t>
-      </w:r>
-      <w:proofErr w:type="gramEnd"/>
-      <w:r>
-        <w:rPr>
-          <w:rFonts w:ascii="Arial" w:eastAsia="Times New Roman" w:hAnsi="Arial" w:cs="Arial"/>
-          <w:color w:val="000000"/>
-          <w:sz w:val="24"/>
-          <w:szCs w:val="24"/>
-          <w:lang w:val="en-US"/>
-        </w:rPr>
-        <w:t xml:space="preserve"> - </w:t>
+      <w:r>
+        <w:rPr>
+          <w:rFonts w:ascii="Arial" w:eastAsia="Times New Roman" w:hAnsi="Arial" w:cs="Arial"/>
+          <w:color w:val="000000"/>
+          <w:sz w:val="24"/>
+          <w:szCs w:val="24"/>
+          <w:lang w:val="en-US"/>
+        </w:rPr>
+        <w:t>elves - </w:t>
       </w:r>
       <w:r>
         <w:rPr>
@@ -201,27 +178,15 @@
           <w:lang w:val="en-US"/>
         </w:rPr>
       </w:pPr>
-      <w:proofErr w:type="gramStart"/>
-      <w:r>
-        <w:rPr>
-          <w:rFonts w:ascii="Arial" w:eastAsia="Times New Roman" w:hAnsi="Arial" w:cs="Arial"/>
-          <w:color w:val="000000"/>
-          <w:sz w:val="24"/>
-          <w:szCs w:val="24"/>
-          <w:lang w:val="en-US"/>
-        </w:rPr>
-        <w:t>immortal</w:t>
-      </w:r>
-      <w:proofErr w:type="gramEnd"/>
-      <w:r>
-        <w:rPr>
-          <w:rFonts w:ascii="Arial" w:eastAsia="Times New Roman" w:hAnsi="Arial" w:cs="Arial"/>
-          <w:color w:val="000000"/>
-          <w:sz w:val="24"/>
-          <w:szCs w:val="24"/>
-          <w:lang w:val="en-US"/>
-        </w:rPr>
-        <w:t xml:space="preserve"> - </w:t>
+      <w:r>
+        <w:rPr>
+          <w:rFonts w:ascii="Arial" w:eastAsia="Times New Roman" w:hAnsi="Arial" w:cs="Arial"/>
+          <w:color w:val="000000"/>
+          <w:sz w:val="24"/>
+          <w:szCs w:val="24"/>
+          <w:lang w:val="en-US"/>
+        </w:rPr>
+        <w:t>immortal - </w:t>
       </w:r>
       <w:r>
         <w:rPr>
@@ -243,27 +208,15 @@
           <w:lang w:val="en-US"/>
         </w:rPr>
       </w:pPr>
-      <w:proofErr w:type="gramStart"/>
-      <w:r>
-        <w:rPr>
-          <w:rFonts w:ascii="Arial" w:eastAsia="Times New Roman" w:hAnsi="Arial" w:cs="Arial"/>
-          <w:color w:val="000000"/>
-          <w:sz w:val="24"/>
-          <w:szCs w:val="24"/>
-          <w:lang w:val="en-US"/>
-        </w:rPr>
-        <w:t>dwarf</w:t>
-      </w:r>
-      <w:proofErr w:type="gramEnd"/>
-      <w:r>
-        <w:rPr>
-          <w:rFonts w:ascii="Arial" w:eastAsia="Times New Roman" w:hAnsi="Arial" w:cs="Arial"/>
-          <w:color w:val="000000"/>
-          <w:sz w:val="24"/>
-          <w:szCs w:val="24"/>
-          <w:lang w:val="en-US"/>
-        </w:rPr>
-        <w:t xml:space="preserve"> - </w:t>
+      <w:r>
+        <w:rPr>
+          <w:rFonts w:ascii="Arial" w:eastAsia="Times New Roman" w:hAnsi="Arial" w:cs="Arial"/>
+          <w:color w:val="000000"/>
+          <w:sz w:val="24"/>
+          <w:szCs w:val="24"/>
+          <w:lang w:val="en-US"/>
+        </w:rPr>
+        <w:t>dwarf - </w:t>
       </w:r>
       <w:r>
         <w:rPr>
@@ -285,27 +238,15 @@
           <w:lang w:val="en-US"/>
         </w:rPr>
       </w:pPr>
-      <w:proofErr w:type="gramStart"/>
-      <w:r>
-        <w:rPr>
-          <w:rFonts w:ascii="Arial" w:eastAsia="Times New Roman" w:hAnsi="Arial" w:cs="Arial"/>
-          <w:color w:val="000000"/>
-          <w:sz w:val="24"/>
-          <w:szCs w:val="24"/>
-          <w:lang w:val="en-US"/>
-        </w:rPr>
-        <w:t>craftsman</w:t>
-      </w:r>
-      <w:proofErr w:type="gramEnd"/>
-      <w:r>
-        <w:rPr>
-          <w:rFonts w:ascii="Arial" w:eastAsia="Times New Roman" w:hAnsi="Arial" w:cs="Arial"/>
-          <w:color w:val="000000"/>
-          <w:sz w:val="24"/>
-          <w:szCs w:val="24"/>
-          <w:lang w:val="en-US"/>
-        </w:rPr>
-        <w:t xml:space="preserve"> - </w:t>
+      <w:r>
+        <w:rPr>
+          <w:rFonts w:ascii="Arial" w:eastAsia="Times New Roman" w:hAnsi="Arial" w:cs="Arial"/>
+          <w:color w:val="000000"/>
+          <w:sz w:val="24"/>
+          <w:szCs w:val="24"/>
+          <w:lang w:val="en-US"/>
+        </w:rPr>
+        <w:t>craftsman - </w:t>
       </w:r>
       <w:r>
         <w:rPr>
@@ -327,27 +268,15 @@
           <w:lang w:val="en-US"/>
         </w:rPr>
       </w:pPr>
-      <w:proofErr w:type="gramStart"/>
-      <w:r>
-        <w:rPr>
-          <w:rFonts w:ascii="Arial" w:eastAsia="Times New Roman" w:hAnsi="Arial" w:cs="Arial"/>
-          <w:color w:val="000000"/>
-          <w:sz w:val="24"/>
-          <w:szCs w:val="24"/>
-          <w:lang w:val="en-US"/>
-        </w:rPr>
-        <w:t>race</w:t>
-      </w:r>
-      <w:proofErr w:type="gramEnd"/>
-      <w:r>
-        <w:rPr>
-          <w:rFonts w:ascii="Arial" w:eastAsia="Times New Roman" w:hAnsi="Arial" w:cs="Arial"/>
-          <w:color w:val="000000"/>
-          <w:sz w:val="24"/>
-          <w:szCs w:val="24"/>
-          <w:lang w:val="en-US"/>
-        </w:rPr>
-        <w:t xml:space="preserve"> - </w:t>
+      <w:r>
+        <w:rPr>
+          <w:rFonts w:ascii="Arial" w:eastAsia="Times New Roman" w:hAnsi="Arial" w:cs="Arial"/>
+          <w:color w:val="000000"/>
+          <w:sz w:val="24"/>
+          <w:szCs w:val="24"/>
+          <w:lang w:val="en-US"/>
+        </w:rPr>
+        <w:t>race - </w:t>
       </w:r>
       <w:r>
         <w:rPr>
@@ -366,10 +295,8 @@
           <w:rFonts w:ascii="Times New Roman" w:eastAsia="Times New Roman" w:hAnsi="Times New Roman" w:cs="Times New Roman"/>
           <w:sz w:val="24"/>
           <w:szCs w:val="24"/>
-          <w:lang w:val="en-US"/>
-        </w:rPr>
-      </w:pPr>
-      <w:proofErr w:type="gramStart"/>
+        </w:rPr>
+      </w:pPr>
       <w:r>
         <w:rPr>
           <w:rFonts w:ascii="Arial" w:eastAsia="Times New Roman" w:hAnsi="Arial" w:cs="Arial"/>
@@ -380,16 +307,24 @@
         </w:rPr>
         <w:t>desire</w:t>
       </w:r>
-      <w:proofErr w:type="gramEnd"/>
-      <w:r>
-        <w:rPr>
-          <w:rFonts w:ascii="Arial" w:eastAsia="Times New Roman" w:hAnsi="Arial" w:cs="Arial"/>
-          <w:color w:val="000000"/>
-          <w:sz w:val="24"/>
-          <w:szCs w:val="24"/>
-          <w:lang w:val="en-US"/>
-        </w:rPr>
-        <w:t xml:space="preserve"> - </w:t>
+      <w:r>
+        <w:rPr>
+          <w:rFonts w:ascii="Arial" w:eastAsia="Times New Roman" w:hAnsi="Arial" w:cs="Arial"/>
+          <w:color w:val="000000"/>
+          <w:sz w:val="24"/>
+          <w:szCs w:val="24"/>
+        </w:rPr>
+        <w:t xml:space="preserve"> -</w:t>
+      </w:r>
+      <w:r>
+        <w:rPr>
+          <w:rFonts w:ascii="Arial" w:eastAsia="Times New Roman" w:hAnsi="Arial" w:cs="Arial"/>
+          <w:color w:val="000000"/>
+          <w:sz w:val="24"/>
+          <w:szCs w:val="24"/>
+          <w:lang w:val="en-US"/>
+        </w:rPr>
+        <w:t> </w:t>
       </w:r>
       <w:r>
         <w:rPr>
@@ -410,7 +345,6 @@
           <w:szCs w:val="24"/>
         </w:rPr>
       </w:pPr>
-      <w:proofErr w:type="gramStart"/>
       <w:r>
         <w:rPr>
           <w:rFonts w:ascii="Arial" w:eastAsia="Times New Roman" w:hAnsi="Arial" w:cs="Arial"/>
@@ -421,7 +355,6 @@
         </w:rPr>
         <w:t>bound</w:t>
       </w:r>
-      <w:proofErr w:type="gramEnd"/>
       <w:r>
         <w:rPr>
           <w:rFonts w:ascii="Arial" w:eastAsia="Times New Roman" w:hAnsi="Arial" w:cs="Arial"/>
@@ -460,7 +393,6 @@
           <w:szCs w:val="24"/>
         </w:rPr>
       </w:pPr>
-      <w:proofErr w:type="gramStart"/>
       <w:r>
         <w:rPr>
           <w:rFonts w:ascii="Arial" w:eastAsia="Times New Roman" w:hAnsi="Arial" w:cs="Arial"/>
@@ -471,7 +403,6 @@
         </w:rPr>
         <w:t>govern</w:t>
       </w:r>
-      <w:proofErr w:type="gramEnd"/>
       <w:r>
         <w:rPr>
           <w:rFonts w:ascii="Arial" w:eastAsia="Times New Roman" w:hAnsi="Arial" w:cs="Arial"/>
@@ -508,9 +439,9 @@
           <w:rFonts w:ascii="Times New Roman" w:eastAsia="Times New Roman" w:hAnsi="Times New Roman" w:cs="Times New Roman"/>
           <w:sz w:val="24"/>
           <w:szCs w:val="24"/>
-        </w:rPr>
-      </w:pPr>
-      <w:proofErr w:type="gramStart"/>
+          <w:lang w:val="en-US"/>
+        </w:rPr>
+      </w:pPr>
       <w:r>
         <w:rPr>
           <w:rFonts w:ascii="Arial" w:eastAsia="Times New Roman" w:hAnsi="Arial" w:cs="Arial"/>
@@ -521,13 +452,13 @@
         </w:rPr>
         <w:t>deceived</w:t>
       </w:r>
-      <w:proofErr w:type="gramEnd"/>
-      <w:r>
-        <w:rPr>
-          <w:rFonts w:ascii="Arial" w:eastAsia="Times New Roman" w:hAnsi="Arial" w:cs="Arial"/>
-          <w:color w:val="000000"/>
-          <w:sz w:val="24"/>
-          <w:szCs w:val="24"/>
+      <w:r>
+        <w:rPr>
+          <w:rFonts w:ascii="Arial" w:eastAsia="Times New Roman" w:hAnsi="Arial" w:cs="Arial"/>
+          <w:color w:val="000000"/>
+          <w:sz w:val="24"/>
+          <w:szCs w:val="24"/>
+          <w:lang w:val="en-US"/>
         </w:rPr>
         <w:t xml:space="preserve"> -</w:t>
       </w:r>
@@ -537,8 +468,18 @@
           <w:color w:val="000000"/>
           <w:sz w:val="24"/>
           <w:szCs w:val="24"/>
-        </w:rPr>
-        <w:t xml:space="preserve"> обманутый</w:t>
+          <w:lang w:val="en-US"/>
+        </w:rPr>
+        <w:t xml:space="preserve"> </w:t>
+      </w:r>
+      <w:r>
+        <w:rPr>
+          <w:rFonts w:ascii="Arial" w:eastAsia="Times New Roman" w:hAnsi="Arial" w:cs="Arial"/>
+          <w:color w:val="000000"/>
+          <w:sz w:val="24"/>
+          <w:szCs w:val="24"/>
+        </w:rPr>
+        <w:t>обманутый</w:t>
       </w:r>
     </w:p>
     <w:p>
@@ -548,6 +489,7 @@
           <w:rFonts w:ascii="Times New Roman" w:eastAsia="Times New Roman" w:hAnsi="Times New Roman" w:cs="Times New Roman"/>
           <w:sz w:val="24"/>
           <w:szCs w:val="24"/>
+          <w:lang w:val="en-US"/>
         </w:rPr>
       </w:pPr>
       <w:r>
@@ -977,7 +919,7 @@
           <w:szCs w:val="24"/>
           <w:lang w:val="en-US"/>
         </w:rPr>
-        <w:t>inside</w:t>
+        <w:t>within</w:t>
       </w:r>
       <w:r>
         <w:rPr>
@@ -997,7 +939,7 @@
           <w:szCs w:val="24"/>
           <w:lang w:val="en-US"/>
         </w:rPr>
-        <w:t>of</w:t>
+        <w:t>the</w:t>
       </w:r>
       <w:r>
         <w:rPr>
@@ -1178,33 +1120,7 @@
           <w:szCs w:val="24"/>
           <w:lang w:val="en-US"/>
         </w:rPr>
-        <w:t xml:space="preserve">Make </w:t>
-      </w:r>
-      <w:proofErr w:type="gramStart"/>
-      <w:r>
-        <w:rPr>
-          <w:rFonts w:ascii="Arial" w:eastAsia="Times New Roman" w:hAnsi="Arial" w:cs="Arial"/>
-          <w:b/>
-          <w:bCs/>
-          <w:color w:val="000000"/>
-          <w:sz w:val="24"/>
-          <w:szCs w:val="24"/>
-          <w:lang w:val="en-US"/>
-        </w:rPr>
-        <w:t>5</w:t>
-      </w:r>
-      <w:proofErr w:type="gramEnd"/>
-      <w:r>
-        <w:rPr>
-          <w:rFonts w:ascii="Arial" w:eastAsia="Times New Roman" w:hAnsi="Arial" w:cs="Arial"/>
-          <w:b/>
-          <w:bCs/>
-          <w:color w:val="000000"/>
-          <w:sz w:val="24"/>
-          <w:szCs w:val="24"/>
-          <w:lang w:val="en-US"/>
-        </w:rPr>
-        <w:t xml:space="preserve"> sentences using words above and translate them.</w:t>
+        <w:t>Make 5 sentences using words above and translate them.</w:t>
       </w:r>
     </w:p>
     <w:tbl>
@@ -1292,7 +1208,6 @@
                 <w:szCs w:val="24"/>
               </w:rPr>
             </w:pPr>
-            <w:proofErr w:type="spellStart"/>
             <w:r>
               <w:rPr>
                 <w:rFonts w:ascii="Arial" w:eastAsia="Times New Roman" w:hAnsi="Arial" w:cs="Arial"/>
@@ -1302,7 +1217,6 @@
               </w:rPr>
               <w:t>English</w:t>
             </w:r>
-            <w:proofErr w:type="spellEnd"/>
           </w:p>
         </w:tc>
         <w:tc>
@@ -1331,7 +1245,6 @@
                 <w:szCs w:val="24"/>
               </w:rPr>
             </w:pPr>
-            <w:proofErr w:type="spellStart"/>
             <w:r>
               <w:rPr>
                 <w:rFonts w:ascii="Arial" w:eastAsia="Times New Roman" w:hAnsi="Arial" w:cs="Arial"/>
@@ -1341,7 +1254,6 @@
               </w:rPr>
               <w:t>Russian</w:t>
             </w:r>
-            <w:proofErr w:type="spellEnd"/>
           </w:p>
         </w:tc>
       </w:tr>
@@ -1569,7 +1481,17 @@
                 <w:szCs w:val="24"/>
                 <w:lang w:val="en-US"/>
               </w:rPr>
-              <w:t>Human race have crafted wheel many years ago</w:t>
+              <w:t>Human race has</w:t>
+            </w:r>
+            <w:r>
+              <w:rPr>
+                <w:rFonts w:ascii="Arial" w:eastAsia="Times New Roman" w:hAnsi="Arial" w:cs="Arial"/>
+                <w:color w:val="000000"/>
+                <w:sz w:val="24"/>
+                <w:szCs w:val="24"/>
+                <w:lang w:val="en-US"/>
+              </w:rPr>
+              <w:t xml:space="preserve"> crafted wheel many years ago</w:t>
             </w:r>
           </w:p>
         </w:tc>
@@ -1597,6 +1519,7 @@
                 <w:rFonts w:ascii="Times New Roman" w:eastAsia="Times New Roman" w:hAnsi="Times New Roman" w:cs="Times New Roman"/>
                 <w:sz w:val="24"/>
                 <w:szCs w:val="24"/>
+                <w:lang w:val="en-US"/>
               </w:rPr>
             </w:pPr>
             <w:r>
@@ -1608,15 +1531,6 @@
                 <w:lang w:val="en-US"/>
               </w:rPr>
               <w:t> </w:t>
-            </w:r>
-            <w:r>
-              <w:rPr>
-                <w:rFonts w:ascii="Arial" w:eastAsia="Times New Roman" w:hAnsi="Arial" w:cs="Arial"/>
-                <w:color w:val="000000"/>
-                <w:sz w:val="24"/>
-                <w:szCs w:val="24"/>
-              </w:rPr>
-              <w:t>Самые прекрасные из существ уже жили на нашей планете</w:t>
             </w:r>
           </w:p>
         </w:tc>
@@ -1855,7 +1769,19 @@
                 <w:szCs w:val="24"/>
                 <w:lang w:val="en-US"/>
               </w:rPr>
-              <w:t>Human race have had desire of powers</w:t>
+              <w:t>Human race has</w:t>
+            </w:r>
+            <w:bookmarkStart w:id="0" w:name="_GoBack"/>
+            <w:bookmarkEnd w:id="0"/>
+            <w:r>
+              <w:rPr>
+                <w:rFonts w:ascii="Arial" w:eastAsia="Times New Roman" w:hAnsi="Arial" w:cs="Arial"/>
+                <w:color w:val="000000"/>
+                <w:sz w:val="24"/>
+                <w:szCs w:val="24"/>
+                <w:lang w:val="en-US"/>
+              </w:rPr>
+              <w:t xml:space="preserve"> had desire of powers</w:t>
             </w:r>
           </w:p>
         </w:tc>
@@ -1993,17 +1919,7 @@
                 <w:szCs w:val="24"/>
                 <w:lang w:val="en-US"/>
               </w:rPr>
-              <w:t>Has been created another ring</w:t>
-            </w:r>
-            <w:r>
-              <w:rPr>
-                <w:rFonts w:ascii="Arial" w:eastAsia="Times New Roman" w:hAnsi="Arial" w:cs="Arial"/>
-                <w:color w:val="000000"/>
-                <w:sz w:val="24"/>
-                <w:szCs w:val="24"/>
-                <w:lang w:val="en-US"/>
-              </w:rPr>
-              <w:t xml:space="preserve"> to evil race</w:t>
+              <w:t>Has been created another ring to evil race</w:t>
             </w:r>
           </w:p>
         </w:tc>
@@ -2052,8 +1968,6 @@
               </w:rPr>
               <w:t>Было создано другое кольцо для злой расы</w:t>
             </w:r>
-            <w:bookmarkStart w:id="0" w:name="_GoBack"/>
-            <w:bookmarkEnd w:id="0"/>
           </w:p>
         </w:tc>
       </w:tr>

</xml_diff>